<commit_message>
Adding files saved before quitting
	modified:   _LPN/LPN Draft Description.docx
	modified:   _RFR/RFR Draft Description.docx
	modified:   _SMC/SMC Class Transitions.xlsx
</commit_message>
<xml_diff>
--- a/_LPN/LPN Draft Description.docx
+++ b/_LPN/LPN Draft Description.docx
@@ -2814,21 +2814,12 @@
         </w:rPr>
         <w:t xml:space="preserve">and </w:t>
       </w:r>
-      <w:bookmarkStart w:id="0" w:name="_GoBack"/>
       <w:r>
         <w:rPr>
           <w:sz w:val="22"/>
           <w:szCs w:val="24"/>
         </w:rPr>
-        <w:t xml:space="preserve">Van </w:t>
-      </w:r>
-      <w:bookmarkEnd w:id="0"/>
-      <w:r>
-        <w:rPr>
-          <w:sz w:val="22"/>
-          <w:szCs w:val="24"/>
-        </w:rPr>
-        <w:t>de Water and Safford</w:t>
+        <w:t>Van de Water and Safford</w:t>
       </w:r>
       <w:r>
         <w:rPr>
@@ -8049,6 +8040,8 @@
         </w:rPr>
         <w:t>D–</w:t>
       </w:r>
+      <w:bookmarkStart w:id="0" w:name="_GoBack"/>
+      <w:bookmarkEnd w:id="0"/>
       <w:r>
         <w:rPr>
           <w:b/>

</xml_diff>